<commit_message>
Double checking everything is saved correctly.
Will be submitting after updating this.
</commit_message>
<xml_diff>
--- a/finalProjectReportFrederickson.docx
+++ b/finalProjectReportFrederickson.docx
@@ -1192,6 +1192,14 @@
         </w:rPr>
         <w:t xml:space="preserve"> and made sure to update my GitHub. I believe at this point I don’t have anything else to do for this project and have finalized everything.</w:t>
       </w:r>
+      <w:r>
+        <w:rPr>
+          <w:rFonts w:ascii="Times New Roman" w:hAnsi="Times New Roman" w:cs="Times New Roman"/>
+          <w:sz w:val="24"/>
+          <w:szCs w:val="26"/>
+        </w:rPr>
+        <w:t xml:space="preserve"> This puts the ending time I’ve spent on the project around 34 hours and 16 minutes.</w:t>
+      </w:r>
     </w:p>
     <w:p>
       <w:pPr>
@@ -1304,7 +1312,7 @@
           <w:sz w:val="24"/>
           <w:szCs w:val="26"/>
         </w:rPr>
-        <w:t xml:space="preserve">Some blockers I encountered was how to handle each of the commands. How would I allow the user to insert information? How would I allow them to delete? Undo? Redo? There were a lot of questions I wasn’t sure how to answer in the beginning processes. I worked it through. For insertion I would allow them to specify where and a word to put there. I would do this by using the function I created in the linked list where it would take the index given and shift all the values in the array over to allow the new one to be put in the index specified. For the deletion I only needed an index value given by the user, so I could take that index and remove the value currently in it then shifting all the values back by one in the array making the value </w:t>
+        <w:t xml:space="preserve">Some blockers I encountered was how to handle each of the commands. How would I allow the user to insert information? How would I allow them to delete? Undo? Redo? There were a lot of questions I wasn’t sure how to answer in the beginning processes. I worked it through. For insertion I would allow them to specify where and a word to put there. I would do this by using the function I created in the linked list where it would take the index given and shift all the values in the array over to allow the new one to be put in the index specified. For the deletion I only needed an index value given by the user, so I could take that index and remove </w:t>
       </w:r>
       <w:r>
         <w:rPr>
@@ -1313,7 +1321,7 @@
           <w:szCs w:val="26"/>
         </w:rPr>
         <w:lastRenderedPageBreak/>
-        <w:t>non-existent. For undo and redo it was a much more complicated process. I had to account for what command came before them, because if it was a</w:t>
+        <w:t>the value currently in it then shifting all the values back by one in the array making the value non-existent. For undo and redo it was a much more complicated process. I had to account for what command came before them, because if it was a</w:t>
       </w:r>
       <w:r>
         <w:rPr>
@@ -1373,7 +1381,26 @@
           <w:sz w:val="24"/>
           <w:szCs w:val="26"/>
         </w:rPr>
-        <w:t xml:space="preserve"> is called. The other blockers I had were </w:t>
+        <w:t xml:space="preserve"> is called. </w:t>
+      </w:r>
+    </w:p>
+    <w:p>
+      <w:pPr>
+        <w:spacing w:line="480" w:lineRule="auto"/>
+        <w:ind w:firstLine="720"/>
+        <w:rPr>
+          <w:rFonts w:ascii="Times New Roman" w:hAnsi="Times New Roman" w:cs="Times New Roman"/>
+          <w:sz w:val="24"/>
+          <w:szCs w:val="26"/>
+        </w:rPr>
+      </w:pPr>
+      <w:r>
+        <w:rPr>
+          <w:rFonts w:ascii="Times New Roman" w:hAnsi="Times New Roman" w:cs="Times New Roman"/>
+          <w:sz w:val="24"/>
+          <w:szCs w:val="26"/>
+        </w:rPr>
+        <w:t xml:space="preserve">The other blockers I had were </w:t>
       </w:r>
       <w:r>
         <w:rPr>
@@ -1465,6 +1492,17 @@
         </w:rPr>
         <w:t xml:space="preserve">Finally, for the letter instead of a number I created a do-while which has a try and catch statement in it. If the user’s input (an index value) is within a range and doesn’t cause an exception they will leave the do-while loop and continue the command. If it causes an exception, tell them the issue and ask for the input again. </w:t>
       </w:r>
+    </w:p>
+    <w:p>
+      <w:pPr>
+        <w:spacing w:line="480" w:lineRule="auto"/>
+        <w:ind w:firstLine="720"/>
+        <w:rPr>
+          <w:rFonts w:ascii="Times New Roman" w:hAnsi="Times New Roman" w:cs="Times New Roman"/>
+          <w:sz w:val="24"/>
+          <w:szCs w:val="26"/>
+        </w:rPr>
+      </w:pPr>
       <w:r>
         <w:rPr>
           <w:rFonts w:ascii="Times New Roman" w:hAnsi="Times New Roman" w:cs="Times New Roman"/>
@@ -1489,7 +1527,7 @@
           <w:sz w:val="24"/>
           <w:szCs w:val="26"/>
         </w:rPr>
-        <w:t xml:space="preserve"> so the console isn’t used at all. I began working at this by creating a GUI to allow input. At first I started by using a text field and buttons. You would type something in the text field and press okay to hand the program the input. This is </w:t>
+        <w:t xml:space="preserve"> so </w:t>
       </w:r>
       <w:r>
         <w:rPr>
@@ -1498,7 +1536,7 @@
           <w:szCs w:val="26"/>
         </w:rPr>
         <w:lastRenderedPageBreak/>
-        <w:t xml:space="preserve">where the problems began. At first after clicking the ok button the program went into a continuous loop entering the same user input repeatedly. This was because it never waited for the button, after it was clicked it was satisfied. I began to think of different solutions.. I could remove the main loop of my program and have buttons to call my functions. I began to re-write my program, but soon I learned that this approach didn’t work either. Next I tried to have different types of loops waiting until userinput was different again, but these didn’t work well either. I was quite frustrated at this point because I wasn’t sure what to do from here. Then I realized I could just use the </w:t>
+        <w:t xml:space="preserve">the console isn’t used at all. I began working at this by creating a GUI to allow input. At first I started by using a text field and buttons. You would type something in the text field and press okay to hand the program the input. This is where the problems began. At first after clicking the ok button the program went into a continuous loop entering the same user input repeatedly. This was because it never waited for the button, after it was clicked it was satisfied. I began to think of different solutions.. I could remove the main loop of my program and have buttons to call my functions. I began to re-write my program, but soon I learned that this approach didn’t work either. Next I tried to have different types of loops waiting until userinput was different again, but these didn’t work well either. I was quite frustrated at this point because I wasn’t sure what to do from here. Then I realized I could just use the </w:t>
       </w:r>
       <w:proofErr w:type="spellStart"/>
       <w:r>
@@ -1518,6 +1556,17 @@
         </w:rPr>
         <w:t xml:space="preserve"> for my input. This worked beautifully, and I implemented it in each of methods. When I was finished it worked quite well and looked much better than it did before. </w:t>
       </w:r>
+    </w:p>
+    <w:p>
+      <w:pPr>
+        <w:spacing w:line="480" w:lineRule="auto"/>
+        <w:ind w:firstLine="720"/>
+        <w:rPr>
+          <w:rFonts w:ascii="Times New Roman" w:hAnsi="Times New Roman" w:cs="Times New Roman"/>
+          <w:sz w:val="24"/>
+          <w:szCs w:val="26"/>
+        </w:rPr>
+      </w:pPr>
       <w:r>
         <w:rPr>
           <w:rFonts w:ascii="Times New Roman" w:hAnsi="Times New Roman" w:cs="Times New Roman"/>
@@ -1588,34 +1637,17 @@
           <w:szCs w:val="26"/>
         </w:rPr>
       </w:pPr>
-      <w:r>
-        <w:rPr>
-          <w:rFonts w:ascii="Times New Roman" w:hAnsi="Times New Roman" w:cs="Times New Roman"/>
-          <w:sz w:val="26"/>
-          <w:szCs w:val="26"/>
-        </w:rPr>
-        <w:t>https://github.com/BenFred3/Data_Structures_Final</w:t>
-      </w:r>
-    </w:p>
-    <w:p>
-      <w:pPr>
-        <w:spacing w:line="480" w:lineRule="auto"/>
-        <w:rPr>
-          <w:rFonts w:ascii="Times New Roman" w:hAnsi="Times New Roman" w:cs="Times New Roman"/>
-          <w:sz w:val="26"/>
-          <w:szCs w:val="26"/>
-        </w:rPr>
-      </w:pPr>
-    </w:p>
-    <w:p>
-      <w:pPr>
-        <w:spacing w:line="480" w:lineRule="auto"/>
-        <w:rPr>
-          <w:rFonts w:ascii="Times New Roman" w:hAnsi="Times New Roman" w:cs="Times New Roman"/>
-          <w:sz w:val="26"/>
-          <w:szCs w:val="26"/>
-        </w:rPr>
-      </w:pPr>
+      <w:hyperlink r:id="rId5" w:history="1">
+        <w:r>
+          <w:rPr>
+            <w:rStyle w:val="Hyperlink"/>
+            <w:rFonts w:ascii="Times New Roman" w:hAnsi="Times New Roman" w:cs="Times New Roman"/>
+            <w:sz w:val="26"/>
+            <w:szCs w:val="26"/>
+          </w:rPr>
+          <w:t>https://github.com/BenFred3/Data_Structures_Final</w:t>
+        </w:r>
+      </w:hyperlink>
     </w:p>
     <w:p>
       <w:pPr>
@@ -1628,6 +1660,8 @@
           <w:szCs w:val="26"/>
         </w:rPr>
       </w:pPr>
+      <w:bookmarkStart w:id="0" w:name="_GoBack"/>
+      <w:bookmarkEnd w:id="0"/>
       <w:r>
         <w:rPr>
           <w:rFonts w:ascii="Times New Roman" w:hAnsi="Times New Roman" w:cs="Times New Roman"/>
@@ -1696,7 +1730,7 @@
                     </pic:cNvPicPr>
                   </pic:nvPicPr>
                   <pic:blipFill>
-                    <a:blip r:embed="rId5">
+                    <a:blip r:embed="rId6">
                       <a:extLst>
                         <a:ext uri="{28A0092B-C50C-407E-A947-70E740481C1C}">
                           <a14:useLocalDpi xmlns:a14="http://schemas.microsoft.com/office/drawing/2010/main" val="0"/>
@@ -1901,7 +1935,7 @@
                     <pic:cNvPicPr/>
                   </pic:nvPicPr>
                   <pic:blipFill rotWithShape="1">
-                    <a:blip r:embed="rId6">
+                    <a:blip r:embed="rId7">
                       <a:extLst>
                         <a:ext uri="{28A0092B-C50C-407E-A947-70E740481C1C}">
                           <a14:useLocalDpi xmlns:a14="http://schemas.microsoft.com/office/drawing/2010/main" val="0"/>
@@ -2016,7 +2050,7 @@
                     <pic:cNvPicPr/>
                   </pic:nvPicPr>
                   <pic:blipFill rotWithShape="1">
-                    <a:blip r:embed="rId7">
+                    <a:blip r:embed="rId8">
                       <a:extLst>
                         <a:ext uri="{28A0092B-C50C-407E-A947-70E740481C1C}">
                           <a14:useLocalDpi xmlns:a14="http://schemas.microsoft.com/office/drawing/2010/main" val="0"/>
@@ -2182,7 +2216,7 @@
                     <pic:cNvPicPr/>
                   </pic:nvPicPr>
                   <pic:blipFill rotWithShape="1">
-                    <a:blip r:embed="rId8">
+                    <a:blip r:embed="rId9">
                       <a:extLst>
                         <a:ext uri="{28A0092B-C50C-407E-A947-70E740481C1C}">
                           <a14:useLocalDpi xmlns:a14="http://schemas.microsoft.com/office/drawing/2010/main" val="0"/>
@@ -2378,7 +2412,7 @@
                     <pic:cNvPicPr/>
                   </pic:nvPicPr>
                   <pic:blipFill rotWithShape="1">
-                    <a:blip r:embed="rId9">
+                    <a:blip r:embed="rId10">
                       <a:extLst>
                         <a:ext uri="{28A0092B-C50C-407E-A947-70E740481C1C}">
                           <a14:useLocalDpi xmlns:a14="http://schemas.microsoft.com/office/drawing/2010/main" val="0"/>
@@ -2626,7 +2660,7 @@
                     </pic:cNvPicPr>
                   </pic:nvPicPr>
                   <pic:blipFill>
-                    <a:blip r:embed="rId10">
+                    <a:blip r:embed="rId11">
                       <a:extLst>
                         <a:ext uri="{28A0092B-C50C-407E-A947-70E740481C1C}">
                           <a14:useLocalDpi xmlns:a14="http://schemas.microsoft.com/office/drawing/2010/main" val="0"/>
@@ -2842,7 +2876,7 @@
                     <pic:cNvPicPr/>
                   </pic:nvPicPr>
                   <pic:blipFill rotWithShape="1">
-                    <a:blip r:embed="rId11">
+                    <a:blip r:embed="rId12">
                       <a:extLst>
                         <a:ext uri="{28A0092B-C50C-407E-A947-70E740481C1C}">
                           <a14:useLocalDpi xmlns:a14="http://schemas.microsoft.com/office/drawing/2010/main" val="0"/>
@@ -3030,7 +3064,7 @@
                     <pic:cNvPicPr/>
                   </pic:nvPicPr>
                   <pic:blipFill rotWithShape="1">
-                    <a:blip r:embed="rId12">
+                    <a:blip r:embed="rId13">
                       <a:extLst>
                         <a:ext uri="{28A0092B-C50C-407E-A947-70E740481C1C}">
                           <a14:useLocalDpi xmlns:a14="http://schemas.microsoft.com/office/drawing/2010/main" val="0"/>
@@ -3161,7 +3195,7 @@
                     <pic:cNvPicPr/>
                   </pic:nvPicPr>
                   <pic:blipFill rotWithShape="1">
-                    <a:blip r:embed="rId13">
+                    <a:blip r:embed="rId14">
                       <a:extLst>
                         <a:ext uri="{28A0092B-C50C-407E-A947-70E740481C1C}">
                           <a14:useLocalDpi xmlns:a14="http://schemas.microsoft.com/office/drawing/2010/main" val="0"/>
@@ -3324,7 +3358,7 @@
                     <pic:cNvPicPr/>
                   </pic:nvPicPr>
                   <pic:blipFill>
-                    <a:blip r:embed="rId14">
+                    <a:blip r:embed="rId15">
                       <a:extLst>
                         <a:ext uri="{28A0092B-C50C-407E-A947-70E740481C1C}">
                           <a14:useLocalDpi xmlns:a14="http://schemas.microsoft.com/office/drawing/2010/main" val="0"/>
@@ -3587,7 +3621,7 @@
                     <pic:cNvPicPr/>
                   </pic:nvPicPr>
                   <pic:blipFill rotWithShape="1">
-                    <a:blip r:embed="rId15">
+                    <a:blip r:embed="rId16">
                       <a:extLst>
                         <a:ext uri="{28A0092B-C50C-407E-A947-70E740481C1C}">
                           <a14:useLocalDpi xmlns:a14="http://schemas.microsoft.com/office/drawing/2010/main" val="0"/>
@@ -3799,7 +3833,7 @@
                     </pic:cNvPicPr>
                   </pic:nvPicPr>
                   <pic:blipFill>
-                    <a:blip r:embed="rId16">
+                    <a:blip r:embed="rId17">
                       <a:extLst>
                         <a:ext uri="{28A0092B-C50C-407E-A947-70E740481C1C}">
                           <a14:useLocalDpi xmlns:a14="http://schemas.microsoft.com/office/drawing/2010/main" val="0"/>
@@ -4044,7 +4078,7 @@
                     <pic:cNvPicPr/>
                   </pic:nvPicPr>
                   <pic:blipFill>
-                    <a:blip r:embed="rId17">
+                    <a:blip r:embed="rId18">
                       <a:extLst>
                         <a:ext uri="{28A0092B-C50C-407E-A947-70E740481C1C}">
                           <a14:useLocalDpi xmlns:a14="http://schemas.microsoft.com/office/drawing/2010/main" val="0"/>
@@ -4150,7 +4184,7 @@
                     <pic:cNvPicPr/>
                   </pic:nvPicPr>
                   <pic:blipFill rotWithShape="1">
-                    <a:blip r:embed="rId18">
+                    <a:blip r:embed="rId19">
                       <a:extLst>
                         <a:ext uri="{28A0092B-C50C-407E-A947-70E740481C1C}">
                           <a14:useLocalDpi xmlns:a14="http://schemas.microsoft.com/office/drawing/2010/main" val="0"/>
@@ -4306,7 +4340,7 @@
                     <pic:cNvPicPr/>
                   </pic:nvPicPr>
                   <pic:blipFill>
-                    <a:blip r:embed="rId19">
+                    <a:blip r:embed="rId20">
                       <a:extLst>
                         <a:ext uri="{28A0092B-C50C-407E-A947-70E740481C1C}">
                           <a14:useLocalDpi xmlns:a14="http://schemas.microsoft.com/office/drawing/2010/main" val="0"/>
@@ -4425,7 +4459,7 @@
                     <pic:cNvPicPr/>
                   </pic:nvPicPr>
                   <pic:blipFill>
-                    <a:blip r:embed="rId20">
+                    <a:blip r:embed="rId21">
                       <a:extLst>
                         <a:ext uri="{28A0092B-C50C-407E-A947-70E740481C1C}">
                           <a14:useLocalDpi xmlns:a14="http://schemas.microsoft.com/office/drawing/2010/main" val="0"/>
@@ -4551,7 +4585,7 @@
                     <pic:cNvPicPr/>
                   </pic:nvPicPr>
                   <pic:blipFill>
-                    <a:blip r:embed="rId21">
+                    <a:blip r:embed="rId22">
                       <a:extLst>
                         <a:ext uri="{28A0092B-C50C-407E-A947-70E740481C1C}">
                           <a14:useLocalDpi xmlns:a14="http://schemas.microsoft.com/office/drawing/2010/main" val="0"/>
@@ -4657,7 +4691,7 @@
                     <pic:cNvPicPr/>
                   </pic:nvPicPr>
                   <pic:blipFill>
-                    <a:blip r:embed="rId22">
+                    <a:blip r:embed="rId23">
                       <a:extLst>
                         <a:ext uri="{28A0092B-C50C-407E-A947-70E740481C1C}">
                           <a14:useLocalDpi xmlns:a14="http://schemas.microsoft.com/office/drawing/2010/main" val="0"/>
@@ -4948,7 +4982,7 @@
                     <pic:cNvPicPr/>
                   </pic:nvPicPr>
                   <pic:blipFill>
-                    <a:blip r:embed="rId23">
+                    <a:blip r:embed="rId24">
                       <a:extLst>
                         <a:ext uri="{28A0092B-C50C-407E-A947-70E740481C1C}">
                           <a14:useLocalDpi xmlns:a14="http://schemas.microsoft.com/office/drawing/2010/main" val="0"/>
@@ -5727,16 +5761,7 @@
           <w:rFonts w:ascii="Times New Roman" w:hAnsi="Times New Roman" w:cs="Times New Roman"/>
           <w:sz w:val="24"/>
         </w:rPr>
-        <w:t xml:space="preserve"> </w:t>
-      </w:r>
-      <w:bookmarkStart w:id="0" w:name="_GoBack"/>
-      <w:bookmarkEnd w:id="0"/>
-      <w:r>
-        <w:rPr>
-          <w:rFonts w:ascii="Times New Roman" w:hAnsi="Times New Roman" w:cs="Times New Roman"/>
-          <w:sz w:val="24"/>
-        </w:rPr>
-        <w:t xml:space="preserve">would be very possible. </w:t>
+        <w:t xml:space="preserve"> would be very possible. </w:t>
       </w:r>
     </w:p>
     <w:sectPr>

</xml_diff>